<commit_message>
DAW03 inicio de la tarea
</commit_message>
<xml_diff>
--- a/daw/rodriguez_jimenez_roberto_DAW03_Tarea/rodriguez_jimenez_roberto_DAW02_Tarea.docx
+++ b/daw/rodriguez_jimenez_roberto_DAW03_Tarea/rodriguez_jimenez_roberto_DAW02_Tarea.docx
@@ -4152,7 +4152,7 @@
           <w:r>
             <w:fldChar w:fldCharType="separate"/>
           </w:r>
-          <w:hyperlink w:anchor="_Toc152576327" w:history="1">
+          <w:hyperlink w:anchor="_Toc152932694" w:history="1">
             <w:r>
               <w:rPr>
                 <w:rStyle w:val="Hipervnculo"/>
@@ -4179,7 +4179,7 @@
                 <w:noProof/>
                 <w:webHidden/>
               </w:rPr>
-              <w:instrText xml:space="preserve"> PAGEREF _Toc152576327 \h </w:instrText>
+              <w:instrText xml:space="preserve"> PAGEREF _Toc152932694 \h </w:instrText>
             </w:r>
             <w:r>
               <w:rPr>
@@ -4222,7 +4222,7 @@
               <w:lang w:eastAsia="es-ES"/>
             </w:rPr>
           </w:pPr>
-          <w:hyperlink w:anchor="_Toc152576328" w:history="1">
+          <w:hyperlink w:anchor="_Toc152932695" w:history="1">
             <w:r>
               <w:rPr>
                 <w:rStyle w:val="Hipervnculo"/>
@@ -4249,7 +4249,7 @@
                 <w:noProof/>
                 <w:webHidden/>
               </w:rPr>
-              <w:instrText xml:space="preserve"> PAGEREF _Toc152576328 \h </w:instrText>
+              <w:instrText xml:space="preserve"> PAGEREF _Toc152932695 \h </w:instrText>
             </w:r>
             <w:r>
               <w:rPr>
@@ -4292,7 +4292,7 @@
               <w:lang w:eastAsia="es-ES"/>
             </w:rPr>
           </w:pPr>
-          <w:hyperlink w:anchor="_Toc152576329" w:history="1">
+          <w:hyperlink w:anchor="_Toc152932696" w:history="1">
             <w:r>
               <w:rPr>
                 <w:rStyle w:val="Hipervnculo"/>
@@ -4319,7 +4319,7 @@
                 <w:noProof/>
                 <w:webHidden/>
               </w:rPr>
-              <w:instrText xml:space="preserve"> PAGEREF _Toc152576329 \h </w:instrText>
+              <w:instrText xml:space="preserve"> PAGEREF _Toc152932696 \h </w:instrText>
             </w:r>
             <w:r>
               <w:rPr>
@@ -4362,10 +4362,82 @@
               <w:lang w:eastAsia="es-ES"/>
             </w:rPr>
           </w:pPr>
-          <w:hyperlink w:anchor="_Toc152576330" w:history="1">
+          <w:hyperlink r:id="rId9" w:anchor="_Toc152932697" w:history="1">
             <w:r>
               <w:rPr>
                 <w:rStyle w:val="Hipervnculo"/>
+                <w:b/>
+                <w:bCs/>
+                <w:noProof/>
+              </w:rPr>
+              <w:t>Caso práctico</w:t>
+            </w:r>
+            <w:r>
+              <w:rPr>
+                <w:noProof/>
+                <w:webHidden/>
+              </w:rPr>
+              <w:tab/>
+            </w:r>
+            <w:r>
+              <w:rPr>
+                <w:noProof/>
+                <w:webHidden/>
+              </w:rPr>
+              <w:fldChar w:fldCharType="begin"/>
+            </w:r>
+            <w:r>
+              <w:rPr>
+                <w:noProof/>
+                <w:webHidden/>
+              </w:rPr>
+              <w:instrText xml:space="preserve"> PAGEREF _Toc152932697 \h </w:instrText>
+            </w:r>
+            <w:r>
+              <w:rPr>
+                <w:noProof/>
+                <w:webHidden/>
+              </w:rPr>
+            </w:r>
+            <w:r>
+              <w:rPr>
+                <w:noProof/>
+                <w:webHidden/>
+              </w:rPr>
+              <w:fldChar w:fldCharType="separate"/>
+            </w:r>
+            <w:r>
+              <w:rPr>
+                <w:noProof/>
+                <w:webHidden/>
+              </w:rPr>
+              <w:t>2</w:t>
+            </w:r>
+            <w:r>
+              <w:rPr>
+                <w:noProof/>
+                <w:webHidden/>
+              </w:rPr>
+              <w:fldChar w:fldCharType="end"/>
+            </w:r>
+          </w:hyperlink>
+        </w:p>
+        <w:p>
+          <w:pPr>
+            <w:pStyle w:val="TDC3"/>
+            <w:tabs>
+              <w:tab w:val="right" w:leader="dot" w:pos="10456"/>
+            </w:tabs>
+            <w:rPr>
+              <w:rFonts w:eastAsiaTheme="minorEastAsia"/>
+              <w:noProof/>
+              <w:lang w:eastAsia="es-ES"/>
+            </w:rPr>
+          </w:pPr>
+          <w:hyperlink w:anchor="_Toc152932698" w:history="1">
+            <w:r>
+              <w:rPr>
+                <w:rStyle w:val="Hipervnculo"/>
                 <w:noProof/>
               </w:rPr>
               <w:t>¿Qué te pedimos que hagas?</w:t>
@@ -4389,7 +4461,7 @@
                 <w:noProof/>
                 <w:webHidden/>
               </w:rPr>
-              <w:instrText xml:space="preserve"> PAGEREF _Toc152576330 \h </w:instrText>
+              <w:instrText xml:space="preserve"> PAGEREF _Toc152932698 \h </w:instrText>
             </w:r>
             <w:r>
               <w:rPr>
@@ -4410,6 +4482,146 @@
                 <w:webHidden/>
               </w:rPr>
               <w:t>2</w:t>
+            </w:r>
+            <w:r>
+              <w:rPr>
+                <w:noProof/>
+                <w:webHidden/>
+              </w:rPr>
+              <w:fldChar w:fldCharType="end"/>
+            </w:r>
+          </w:hyperlink>
+        </w:p>
+        <w:p>
+          <w:pPr>
+            <w:pStyle w:val="TDC3"/>
+            <w:tabs>
+              <w:tab w:val="right" w:leader="dot" w:pos="10456"/>
+            </w:tabs>
+            <w:rPr>
+              <w:rFonts w:eastAsiaTheme="minorEastAsia"/>
+              <w:noProof/>
+              <w:lang w:eastAsia="es-ES"/>
+            </w:rPr>
+          </w:pPr>
+          <w:hyperlink w:anchor="_Toc152932699" w:history="1">
+            <w:r>
+              <w:rPr>
+                <w:rStyle w:val="Hipervnculo"/>
+                <w:noProof/>
+              </w:rPr>
+              <w:t>Recursos necesarios</w:t>
+            </w:r>
+            <w:r>
+              <w:rPr>
+                <w:noProof/>
+                <w:webHidden/>
+              </w:rPr>
+              <w:tab/>
+            </w:r>
+            <w:r>
+              <w:rPr>
+                <w:noProof/>
+                <w:webHidden/>
+              </w:rPr>
+              <w:fldChar w:fldCharType="begin"/>
+            </w:r>
+            <w:r>
+              <w:rPr>
+                <w:noProof/>
+                <w:webHidden/>
+              </w:rPr>
+              <w:instrText xml:space="preserve"> PAGEREF _Toc152932699 \h </w:instrText>
+            </w:r>
+            <w:r>
+              <w:rPr>
+                <w:noProof/>
+                <w:webHidden/>
+              </w:rPr>
+            </w:r>
+            <w:r>
+              <w:rPr>
+                <w:noProof/>
+                <w:webHidden/>
+              </w:rPr>
+              <w:fldChar w:fldCharType="separate"/>
+            </w:r>
+            <w:r>
+              <w:rPr>
+                <w:noProof/>
+                <w:webHidden/>
+              </w:rPr>
+              <w:t>3</w:t>
+            </w:r>
+            <w:r>
+              <w:rPr>
+                <w:noProof/>
+                <w:webHidden/>
+              </w:rPr>
+              <w:fldChar w:fldCharType="end"/>
+            </w:r>
+          </w:hyperlink>
+        </w:p>
+        <w:p>
+          <w:pPr>
+            <w:pStyle w:val="TDC3"/>
+            <w:tabs>
+              <w:tab w:val="right" w:leader="dot" w:pos="10456"/>
+            </w:tabs>
+            <w:rPr>
+              <w:rFonts w:eastAsiaTheme="minorEastAsia"/>
+              <w:noProof/>
+              <w:lang w:eastAsia="es-ES"/>
+            </w:rPr>
+          </w:pPr>
+          <w:hyperlink w:anchor="_Toc152932700" w:history="1">
+            <w:r>
+              <w:rPr>
+                <w:rStyle w:val="Hipervnculo"/>
+                <w:noProof/>
+              </w:rPr>
+              <w:t>Recomendaciones</w:t>
+            </w:r>
+            <w:r>
+              <w:rPr>
+                <w:noProof/>
+                <w:webHidden/>
+              </w:rPr>
+              <w:tab/>
+            </w:r>
+            <w:r>
+              <w:rPr>
+                <w:noProof/>
+                <w:webHidden/>
+              </w:rPr>
+              <w:fldChar w:fldCharType="begin"/>
+            </w:r>
+            <w:r>
+              <w:rPr>
+                <w:noProof/>
+                <w:webHidden/>
+              </w:rPr>
+              <w:instrText xml:space="preserve"> PAGEREF _Toc152932700 \h </w:instrText>
+            </w:r>
+            <w:r>
+              <w:rPr>
+                <w:noProof/>
+                <w:webHidden/>
+              </w:rPr>
+            </w:r>
+            <w:r>
+              <w:rPr>
+                <w:noProof/>
+                <w:webHidden/>
+              </w:rPr>
+              <w:fldChar w:fldCharType="separate"/>
+            </w:r>
+            <w:r>
+              <w:rPr>
+                <w:noProof/>
+                <w:webHidden/>
+              </w:rPr>
+              <w:t>3</w:t>
             </w:r>
             <w:r>
               <w:rPr>
@@ -4432,13 +4644,13 @@
               <w:lang w:eastAsia="es-ES"/>
             </w:rPr>
           </w:pPr>
-          <w:hyperlink w:anchor="_Toc152576331" w:history="1">
+          <w:hyperlink w:anchor="_Toc152932701" w:history="1">
             <w:r>
               <w:rPr>
                 <w:rStyle w:val="Hipervnculo"/>
                 <w:noProof/>
               </w:rPr>
-              <w:t>Recursos necesarios y recomendaciones</w:t>
+              <w:t>Evaluación de la tarea</w:t>
             </w:r>
             <w:r>
               <w:rPr>
@@ -4459,7 +4671,7 @@
                 <w:noProof/>
                 <w:webHidden/>
               </w:rPr>
-              <w:instrText xml:space="preserve"> PAGEREF _Toc152576331 \h </w:instrText>
+              <w:instrText xml:space="preserve"> PAGEREF _Toc152932701 \h </w:instrText>
             </w:r>
             <w:r>
               <w:rPr>
@@ -4502,13 +4714,13 @@
               <w:lang w:eastAsia="es-ES"/>
             </w:rPr>
           </w:pPr>
-          <w:hyperlink w:anchor="_Toc152576332" w:history="1">
+          <w:hyperlink w:anchor="_Toc152932702" w:history="1">
             <w:r>
               <w:rPr>
                 <w:rStyle w:val="Hipervnculo"/>
                 <w:noProof/>
               </w:rPr>
-              <w:t>Recursos necesarios</w:t>
+              <w:t>Criterios de evaluación implicados</w:t>
             </w:r>
             <w:r>
               <w:rPr>
@@ -4529,7 +4741,7 @@
                 <w:noProof/>
                 <w:webHidden/>
               </w:rPr>
-              <w:instrText xml:space="preserve"> PAGEREF _Toc152576332 \h </w:instrText>
+              <w:instrText xml:space="preserve"> PAGEREF _Toc152932702 \h </w:instrText>
             </w:r>
             <w:r>
               <w:rPr>
@@ -4572,13 +4784,13 @@
               <w:lang w:eastAsia="es-ES"/>
             </w:rPr>
           </w:pPr>
-          <w:hyperlink w:anchor="_Toc152576333" w:history="1">
+          <w:hyperlink w:anchor="_Toc152932703" w:history="1">
             <w:r>
               <w:rPr>
                 <w:rStyle w:val="Hipervnculo"/>
                 <w:noProof/>
               </w:rPr>
-              <w:t>Recomendaciones</w:t>
+              <w:t>¿Cómo valoramos y puntuamos tu tarea?</w:t>
             </w:r>
             <w:r>
               <w:rPr>
@@ -4599,7 +4811,7 @@
                 <w:noProof/>
                 <w:webHidden/>
               </w:rPr>
-              <w:instrText xml:space="preserve"> PAGEREF _Toc152576333 \h </w:instrText>
+              <w:instrText xml:space="preserve"> PAGEREF _Toc152932703 \h </w:instrText>
             </w:r>
             <w:r>
               <w:rPr>
@@ -4642,13 +4854,13 @@
               <w:lang w:eastAsia="es-ES"/>
             </w:rPr>
           </w:pPr>
-          <w:hyperlink w:anchor="_Toc152576334" w:history="1">
+          <w:hyperlink w:anchor="_Toc152932704" w:history="1">
             <w:r>
               <w:rPr>
                 <w:rStyle w:val="Hipervnculo"/>
                 <w:noProof/>
               </w:rPr>
-              <w:t>Evaluación de la tarea</w:t>
+              <w:t>Respuestas</w:t>
             </w:r>
             <w:r>
               <w:rPr>
@@ -4669,7 +4881,7 @@
                 <w:noProof/>
                 <w:webHidden/>
               </w:rPr>
-              <w:instrText xml:space="preserve"> PAGEREF _Toc152576334 \h </w:instrText>
+              <w:instrText xml:space="preserve"> PAGEREF _Toc152932704 \h </w:instrText>
             </w:r>
             <w:r>
               <w:rPr>
@@ -4689,7 +4901,7 @@
                 <w:noProof/>
                 <w:webHidden/>
               </w:rPr>
-              <w:t>4</w:t>
+              <w:t>5</w:t>
             </w:r>
             <w:r>
               <w:rPr>
@@ -4704,6 +4916,7 @@
           <w:pPr>
             <w:pStyle w:val="TDC3"/>
             <w:tabs>
+              <w:tab w:val="left" w:pos="880"/>
               <w:tab w:val="right" w:leader="dot" w:pos="10456"/>
             </w:tabs>
             <w:rPr>
@@ -4712,13 +4925,32 @@
               <w:lang w:eastAsia="es-ES"/>
             </w:rPr>
           </w:pPr>
-          <w:hyperlink w:anchor="_Toc152576335" w:history="1">
+          <w:hyperlink w:anchor="_Toc152932705" w:history="1">
             <w:r>
               <w:rPr>
                 <w:rStyle w:val="Hipervnculo"/>
-                <w:noProof/>
-              </w:rPr>
-              <w:t>Criterios de evaluación implicados</w:t>
+                <w:rFonts w:eastAsia="Times New Roman"/>
+                <w:noProof/>
+                <w:lang w:eastAsia="es-ES"/>
+              </w:rPr>
+              <w:t>1.</w:t>
+            </w:r>
+            <w:r>
+              <w:rPr>
+                <w:rFonts w:eastAsiaTheme="minorEastAsia"/>
+                <w:noProof/>
+                <w:lang w:eastAsia="es-ES"/>
+              </w:rPr>
+              <w:tab/>
+            </w:r>
+            <w:r>
+              <w:rPr>
+                <w:rStyle w:val="Hipervnculo"/>
+                <w:rFonts w:eastAsia="Times New Roman"/>
+                <w:noProof/>
+                <w:lang w:eastAsia="es-ES"/>
+              </w:rPr>
+              <w:t>Una aplicación web puede ser desplegada en diferentes servidores web manteniendo su funcionalidad y sin ningún tipo de modificación en su código debido a la especificación servlet 2.2 , ¿cuál es la estructura de directorios que debe tener?</w:t>
             </w:r>
             <w:r>
               <w:rPr>
@@ -4739,7 +4971,7 @@
                 <w:noProof/>
                 <w:webHidden/>
               </w:rPr>
-              <w:instrText xml:space="preserve"> PAGEREF _Toc152576335 \h </w:instrText>
+              <w:instrText xml:space="preserve"> PAGEREF _Toc152932705 \h </w:instrText>
             </w:r>
             <w:r>
               <w:rPr>
@@ -4759,7 +4991,7 @@
                 <w:noProof/>
                 <w:webHidden/>
               </w:rPr>
-              <w:t>4</w:t>
+              <w:t>5</w:t>
             </w:r>
             <w:r>
               <w:rPr>
@@ -4774,6 +5006,7 @@
           <w:pPr>
             <w:pStyle w:val="TDC3"/>
             <w:tabs>
+              <w:tab w:val="left" w:pos="880"/>
               <w:tab w:val="right" w:leader="dot" w:pos="10456"/>
             </w:tabs>
             <w:rPr>
@@ -4782,13 +5015,30 @@
               <w:lang w:eastAsia="es-ES"/>
             </w:rPr>
           </w:pPr>
-          <w:hyperlink w:anchor="_Toc152576336" w:history="1">
+          <w:hyperlink w:anchor="_Toc152932706" w:history="1">
             <w:r>
               <w:rPr>
                 <w:rStyle w:val="Hipervnculo"/>
                 <w:noProof/>
-              </w:rPr>
-              <w:t>¿Cómo valoramos y puntuamos tu tarea?</w:t>
+                <w:lang w:eastAsia="es-ES"/>
+              </w:rPr>
+              <w:t>2.</w:t>
+            </w:r>
+            <w:r>
+              <w:rPr>
+                <w:rFonts w:eastAsiaTheme="minorEastAsia"/>
+                <w:noProof/>
+                <w:lang w:eastAsia="es-ES"/>
+              </w:rPr>
+              <w:tab/>
+            </w:r>
+            <w:r>
+              <w:rPr>
+                <w:rStyle w:val="Hipervnculo"/>
+                <w:noProof/>
+                <w:lang w:eastAsia="es-ES"/>
+              </w:rPr>
+              <w:t>Ant se basa en ficheros XML, normalmente configuramos el trabajo a hacer con nuestra aplicación en un fichero llamado build.xml. Indica alguna de las etiquetas con las que podemos formar el contenido de este archivo.</w:t>
             </w:r>
             <w:r>
               <w:rPr>
@@ -4809,7 +5059,7 @@
                 <w:noProof/>
                 <w:webHidden/>
               </w:rPr>
-              <w:instrText xml:space="preserve"> PAGEREF _Toc152576336 \h </w:instrText>
+              <w:instrText xml:space="preserve"> PAGEREF _Toc152932706 \h </w:instrText>
             </w:r>
             <w:r>
               <w:rPr>
@@ -4829,7 +5079,7 @@
                 <w:noProof/>
                 <w:webHidden/>
               </w:rPr>
-              <w:t>4</w:t>
+              <w:t>5</w:t>
             </w:r>
             <w:r>
               <w:rPr>
@@ -4842,8 +5092,9 @@
         </w:p>
         <w:p>
           <w:pPr>
-            <w:pStyle w:val="TDC2"/>
+            <w:pStyle w:val="TDC3"/>
             <w:tabs>
+              <w:tab w:val="left" w:pos="880"/>
               <w:tab w:val="right" w:leader="dot" w:pos="10456"/>
             </w:tabs>
             <w:rPr>
@@ -4852,13 +5103,28 @@
               <w:lang w:eastAsia="es-ES"/>
             </w:rPr>
           </w:pPr>
-          <w:hyperlink w:anchor="_Toc152576337" w:history="1">
+          <w:hyperlink w:anchor="_Toc152932707" w:history="1">
             <w:r>
               <w:rPr>
                 <w:rStyle w:val="Hipervnculo"/>
                 <w:noProof/>
               </w:rPr>
-              <w:t>Respuestas</w:t>
+              <w:t>3.</w:t>
+            </w:r>
+            <w:r>
+              <w:rPr>
+                <w:rFonts w:eastAsiaTheme="minorEastAsia"/>
+                <w:noProof/>
+                <w:lang w:eastAsia="es-ES"/>
+              </w:rPr>
+              <w:tab/>
+            </w:r>
+            <w:r>
+              <w:rPr>
+                <w:rStyle w:val="Hipervnculo"/>
+                <w:noProof/>
+              </w:rPr>
+              <w:t>Dispones de una máquina que cuenta con el sistema operativo Ubuntu 18.04 LTS o posterior, recientemente actualizado, en la que está el entorno de red configurado y, además, dispones de conexión a Internet y estás trabajando con la cuenta del usuario root. Indica cada uno de los pasos, y comandos implicados en ellos, para conseguir hacer lo siguiente:</w:t>
             </w:r>
             <w:r>
               <w:rPr>
@@ -4879,7 +5145,511 @@
                 <w:noProof/>
                 <w:webHidden/>
               </w:rPr>
-              <w:instrText xml:space="preserve"> PAGEREF _Toc152576337 \h </w:instrText>
+              <w:instrText xml:space="preserve"> PAGEREF _Toc152932707 \h </w:instrText>
+            </w:r>
+            <w:r>
+              <w:rPr>
+                <w:noProof/>
+                <w:webHidden/>
+              </w:rPr>
+            </w:r>
+            <w:r>
+              <w:rPr>
+                <w:noProof/>
+                <w:webHidden/>
+              </w:rPr>
+              <w:fldChar w:fldCharType="separate"/>
+            </w:r>
+            <w:r>
+              <w:rPr>
+                <w:noProof/>
+                <w:webHidden/>
+              </w:rPr>
+              <w:t>5</w:t>
+            </w:r>
+            <w:r>
+              <w:rPr>
+                <w:noProof/>
+                <w:webHidden/>
+              </w:rPr>
+              <w:fldChar w:fldCharType="end"/>
+            </w:r>
+          </w:hyperlink>
+        </w:p>
+        <w:p>
+          <w:pPr>
+            <w:pStyle w:val="TDC4"/>
+            <w:tabs>
+              <w:tab w:val="left" w:pos="1100"/>
+              <w:tab w:val="right" w:leader="dot" w:pos="10456"/>
+            </w:tabs>
+            <w:rPr>
+              <w:rFonts w:eastAsiaTheme="minorEastAsia"/>
+              <w:noProof/>
+              <w:lang w:eastAsia="es-ES"/>
+            </w:rPr>
+          </w:pPr>
+          <w:hyperlink w:anchor="_Toc152932708" w:history="1">
+            <w:r>
+              <w:rPr>
+                <w:rStyle w:val="Hipervnculo"/>
+                <w:noProof/>
+                <w:lang w:eastAsia="es-ES"/>
+              </w:rPr>
+              <w:t>1.</w:t>
+            </w:r>
+            <w:r>
+              <w:rPr>
+                <w:rFonts w:eastAsiaTheme="minorEastAsia"/>
+                <w:noProof/>
+                <w:lang w:eastAsia="es-ES"/>
+              </w:rPr>
+              <w:tab/>
+            </w:r>
+            <w:r>
+              <w:rPr>
+                <w:rStyle w:val="Hipervnculo"/>
+                <w:noProof/>
+                <w:lang w:eastAsia="es-ES"/>
+              </w:rPr>
+              <w:t>Instalar el JDK 8.</w:t>
+            </w:r>
+            <w:r>
+              <w:rPr>
+                <w:noProof/>
+                <w:webHidden/>
+              </w:rPr>
+              <w:tab/>
+            </w:r>
+            <w:r>
+              <w:rPr>
+                <w:noProof/>
+                <w:webHidden/>
+              </w:rPr>
+              <w:fldChar w:fldCharType="begin"/>
+            </w:r>
+            <w:r>
+              <w:rPr>
+                <w:noProof/>
+                <w:webHidden/>
+              </w:rPr>
+              <w:instrText xml:space="preserve"> PAGEREF _Toc152932708 \h </w:instrText>
+            </w:r>
+            <w:r>
+              <w:rPr>
+                <w:noProof/>
+                <w:webHidden/>
+              </w:rPr>
+            </w:r>
+            <w:r>
+              <w:rPr>
+                <w:noProof/>
+                <w:webHidden/>
+              </w:rPr>
+              <w:fldChar w:fldCharType="separate"/>
+            </w:r>
+            <w:r>
+              <w:rPr>
+                <w:noProof/>
+                <w:webHidden/>
+              </w:rPr>
+              <w:t>5</w:t>
+            </w:r>
+            <w:r>
+              <w:rPr>
+                <w:noProof/>
+                <w:webHidden/>
+              </w:rPr>
+              <w:fldChar w:fldCharType="end"/>
+            </w:r>
+          </w:hyperlink>
+        </w:p>
+        <w:p>
+          <w:pPr>
+            <w:pStyle w:val="TDC4"/>
+            <w:tabs>
+              <w:tab w:val="left" w:pos="1100"/>
+              <w:tab w:val="right" w:leader="dot" w:pos="10456"/>
+            </w:tabs>
+            <w:rPr>
+              <w:rFonts w:eastAsiaTheme="minorEastAsia"/>
+              <w:noProof/>
+              <w:lang w:eastAsia="es-ES"/>
+            </w:rPr>
+          </w:pPr>
+          <w:hyperlink w:anchor="_Toc152932709" w:history="1">
+            <w:r>
+              <w:rPr>
+                <w:rStyle w:val="Hipervnculo"/>
+                <w:noProof/>
+                <w:lang w:eastAsia="es-ES"/>
+              </w:rPr>
+              <w:t>2.</w:t>
+            </w:r>
+            <w:r>
+              <w:rPr>
+                <w:rFonts w:eastAsiaTheme="minorEastAsia"/>
+                <w:noProof/>
+                <w:lang w:eastAsia="es-ES"/>
+              </w:rPr>
+              <w:tab/>
+            </w:r>
+            <w:r>
+              <w:rPr>
+                <w:rStyle w:val="Hipervnculo"/>
+                <w:rFonts w:eastAsia="Times New Roman" w:cstheme="minorHAnsi"/>
+                <w:noProof/>
+                <w:kern w:val="0"/>
+                <w:lang w:eastAsia="es-ES"/>
+                <w14:ligatures w14:val="none"/>
+              </w:rPr>
+              <w:t xml:space="preserve">Crear usuario para </w:t>
+            </w:r>
+            <w:r>
+              <w:rPr>
+                <w:rStyle w:val="Hipervnculo"/>
+                <w:rFonts w:eastAsia="Times New Roman" w:cstheme="minorHAnsi"/>
+                <w:noProof/>
+                <w:kern w:val="0"/>
+                <w:lang w:val="en" w:eastAsia="es-ES"/>
+                <w14:ligatures w14:val="none"/>
+              </w:rPr>
+              <w:t>WildFly</w:t>
+            </w:r>
+            <w:r>
+              <w:rPr>
+                <w:rStyle w:val="Hipervnculo"/>
+                <w:rFonts w:eastAsia="Times New Roman" w:cstheme="minorHAnsi"/>
+                <w:noProof/>
+                <w:kern w:val="0"/>
+                <w:lang w:eastAsia="es-ES"/>
+                <w14:ligatures w14:val="none"/>
+              </w:rPr>
+              <w:t>.</w:t>
+            </w:r>
+            <w:r>
+              <w:rPr>
+                <w:noProof/>
+                <w:webHidden/>
+              </w:rPr>
+              <w:tab/>
+            </w:r>
+            <w:r>
+              <w:rPr>
+                <w:noProof/>
+                <w:webHidden/>
+              </w:rPr>
+              <w:fldChar w:fldCharType="begin"/>
+            </w:r>
+            <w:r>
+              <w:rPr>
+                <w:noProof/>
+                <w:webHidden/>
+              </w:rPr>
+              <w:instrText xml:space="preserve"> PAGEREF _Toc152932709 \h </w:instrText>
+            </w:r>
+            <w:r>
+              <w:rPr>
+                <w:noProof/>
+                <w:webHidden/>
+              </w:rPr>
+            </w:r>
+            <w:r>
+              <w:rPr>
+                <w:noProof/>
+                <w:webHidden/>
+              </w:rPr>
+              <w:fldChar w:fldCharType="separate"/>
+            </w:r>
+            <w:r>
+              <w:rPr>
+                <w:noProof/>
+                <w:webHidden/>
+              </w:rPr>
+              <w:t>5</w:t>
+            </w:r>
+            <w:r>
+              <w:rPr>
+                <w:noProof/>
+                <w:webHidden/>
+              </w:rPr>
+              <w:fldChar w:fldCharType="end"/>
+            </w:r>
+          </w:hyperlink>
+        </w:p>
+        <w:p>
+          <w:pPr>
+            <w:pStyle w:val="TDC4"/>
+            <w:tabs>
+              <w:tab w:val="left" w:pos="1100"/>
+              <w:tab w:val="right" w:leader="dot" w:pos="10456"/>
+            </w:tabs>
+            <w:rPr>
+              <w:rFonts w:eastAsiaTheme="minorEastAsia"/>
+              <w:noProof/>
+              <w:lang w:eastAsia="es-ES"/>
+            </w:rPr>
+          </w:pPr>
+          <w:hyperlink w:anchor="_Toc152932710" w:history="1">
+            <w:r>
+              <w:rPr>
+                <w:rStyle w:val="Hipervnculo"/>
+                <w:rFonts w:eastAsia="Times New Roman"/>
+                <w:noProof/>
+                <w:lang w:eastAsia="es-ES"/>
+              </w:rPr>
+              <w:t>3.</w:t>
+            </w:r>
+            <w:r>
+              <w:rPr>
+                <w:rFonts w:eastAsiaTheme="minorEastAsia"/>
+                <w:noProof/>
+                <w:lang w:eastAsia="es-ES"/>
+              </w:rPr>
+              <w:tab/>
+            </w:r>
+            <w:r>
+              <w:rPr>
+                <w:rStyle w:val="Hipervnculo"/>
+                <w:rFonts w:eastAsia="Times New Roman"/>
+                <w:noProof/>
+                <w:lang w:eastAsia="es-ES"/>
+              </w:rPr>
+              <w:t>Descargar e instalar WidlFly</w:t>
+            </w:r>
+            <w:r>
+              <w:rPr>
+                <w:rStyle w:val="Hipervnculo"/>
+                <w:rFonts w:eastAsia="Times New Roman"/>
+                <w:noProof/>
+                <w:lang w:val="en" w:eastAsia="es-ES"/>
+              </w:rPr>
+              <w:t xml:space="preserve"> 19.0.0 Final</w:t>
+            </w:r>
+            <w:r>
+              <w:rPr>
+                <w:rStyle w:val="Hipervnculo"/>
+                <w:rFonts w:eastAsia="Times New Roman"/>
+                <w:noProof/>
+                <w:lang w:eastAsia="es-ES"/>
+              </w:rPr>
+              <w:t>.</w:t>
+            </w:r>
+            <w:r>
+              <w:rPr>
+                <w:noProof/>
+                <w:webHidden/>
+              </w:rPr>
+              <w:tab/>
+            </w:r>
+            <w:r>
+              <w:rPr>
+                <w:noProof/>
+                <w:webHidden/>
+              </w:rPr>
+              <w:fldChar w:fldCharType="begin"/>
+            </w:r>
+            <w:r>
+              <w:rPr>
+                <w:noProof/>
+                <w:webHidden/>
+              </w:rPr>
+              <w:instrText xml:space="preserve"> PAGEREF _Toc152932710 \h </w:instrText>
+            </w:r>
+            <w:r>
+              <w:rPr>
+                <w:noProof/>
+                <w:webHidden/>
+              </w:rPr>
+            </w:r>
+            <w:r>
+              <w:rPr>
+                <w:noProof/>
+                <w:webHidden/>
+              </w:rPr>
+              <w:fldChar w:fldCharType="separate"/>
+            </w:r>
+            <w:r>
+              <w:rPr>
+                <w:noProof/>
+                <w:webHidden/>
+              </w:rPr>
+              <w:t>5</w:t>
+            </w:r>
+            <w:r>
+              <w:rPr>
+                <w:noProof/>
+                <w:webHidden/>
+              </w:rPr>
+              <w:fldChar w:fldCharType="end"/>
+            </w:r>
+          </w:hyperlink>
+        </w:p>
+        <w:p>
+          <w:pPr>
+            <w:pStyle w:val="TDC4"/>
+            <w:tabs>
+              <w:tab w:val="left" w:pos="1100"/>
+              <w:tab w:val="right" w:leader="dot" w:pos="10456"/>
+            </w:tabs>
+            <w:rPr>
+              <w:rFonts w:eastAsiaTheme="minorEastAsia"/>
+              <w:noProof/>
+              <w:lang w:eastAsia="es-ES"/>
+            </w:rPr>
+          </w:pPr>
+          <w:hyperlink w:anchor="_Toc152932711" w:history="1">
+            <w:r>
+              <w:rPr>
+                <w:rStyle w:val="Hipervnculo"/>
+                <w:rFonts w:eastAsia="Times New Roman"/>
+                <w:noProof/>
+                <w:lang w:eastAsia="es-ES"/>
+              </w:rPr>
+              <w:t>4.</w:t>
+            </w:r>
+            <w:r>
+              <w:rPr>
+                <w:rFonts w:eastAsiaTheme="minorEastAsia"/>
+                <w:noProof/>
+                <w:lang w:eastAsia="es-ES"/>
+              </w:rPr>
+              <w:tab/>
+            </w:r>
+            <w:r>
+              <w:rPr>
+                <w:rStyle w:val="Hipervnculo"/>
+                <w:rFonts w:eastAsia="Times New Roman" w:cstheme="minorHAnsi"/>
+                <w:noProof/>
+                <w:kern w:val="0"/>
+                <w:lang w:eastAsia="es-ES"/>
+                <w14:ligatures w14:val="none"/>
+              </w:rPr>
+              <w:t>Configurar systemd y el archivo wildfly.conf</w:t>
+            </w:r>
+            <w:r>
+              <w:rPr>
+                <w:rStyle w:val="Hipervnculo"/>
+                <w:rFonts w:eastAsia="Times New Roman" w:cstheme="minorHAnsi"/>
+                <w:noProof/>
+                <w:kern w:val="0"/>
+                <w:lang w:val="en" w:eastAsia="es-ES"/>
+                <w14:ligatures w14:val="none"/>
+              </w:rPr>
+              <w:t>.</w:t>
+            </w:r>
+            <w:r>
+              <w:rPr>
+                <w:noProof/>
+                <w:webHidden/>
+              </w:rPr>
+              <w:tab/>
+            </w:r>
+            <w:r>
+              <w:rPr>
+                <w:noProof/>
+                <w:webHidden/>
+              </w:rPr>
+              <w:fldChar w:fldCharType="begin"/>
+            </w:r>
+            <w:r>
+              <w:rPr>
+                <w:noProof/>
+                <w:webHidden/>
+              </w:rPr>
+              <w:instrText xml:space="preserve"> PAGEREF _Toc152932711 \h </w:instrText>
+            </w:r>
+            <w:r>
+              <w:rPr>
+                <w:noProof/>
+                <w:webHidden/>
+              </w:rPr>
+            </w:r>
+            <w:r>
+              <w:rPr>
+                <w:noProof/>
+                <w:webHidden/>
+              </w:rPr>
+              <w:fldChar w:fldCharType="separate"/>
+            </w:r>
+            <w:r>
+              <w:rPr>
+                <w:noProof/>
+                <w:webHidden/>
+              </w:rPr>
+              <w:t>5</w:t>
+            </w:r>
+            <w:r>
+              <w:rPr>
+                <w:noProof/>
+                <w:webHidden/>
+              </w:rPr>
+              <w:fldChar w:fldCharType="end"/>
+            </w:r>
+          </w:hyperlink>
+        </w:p>
+        <w:p>
+          <w:pPr>
+            <w:pStyle w:val="TDC4"/>
+            <w:tabs>
+              <w:tab w:val="left" w:pos="1100"/>
+              <w:tab w:val="right" w:leader="dot" w:pos="10456"/>
+            </w:tabs>
+            <w:rPr>
+              <w:rFonts w:eastAsiaTheme="minorEastAsia"/>
+              <w:noProof/>
+              <w:lang w:eastAsia="es-ES"/>
+            </w:rPr>
+          </w:pPr>
+          <w:hyperlink w:anchor="_Toc152932712" w:history="1">
+            <w:r>
+              <w:rPr>
+                <w:rStyle w:val="Hipervnculo"/>
+                <w:rFonts w:eastAsia="Times New Roman"/>
+                <w:noProof/>
+                <w:lang w:eastAsia="es-ES"/>
+              </w:rPr>
+              <w:t>5.</w:t>
+            </w:r>
+            <w:r>
+              <w:rPr>
+                <w:rFonts w:eastAsiaTheme="minorEastAsia"/>
+                <w:noProof/>
+                <w:lang w:eastAsia="es-ES"/>
+              </w:rPr>
+              <w:tab/>
+            </w:r>
+            <w:r>
+              <w:rPr>
+                <w:rStyle w:val="Hipervnculo"/>
+                <w:rFonts w:eastAsia="Times New Roman" w:cstheme="minorHAnsi"/>
+                <w:noProof/>
+                <w:kern w:val="0"/>
+                <w:lang w:eastAsia="es-ES"/>
+                <w14:ligatures w14:val="none"/>
+              </w:rPr>
+              <w:t>Configurar la autenticación de Wildfly.</w:t>
+            </w:r>
+            <w:r>
+              <w:rPr>
+                <w:noProof/>
+                <w:webHidden/>
+              </w:rPr>
+              <w:tab/>
+            </w:r>
+            <w:r>
+              <w:rPr>
+                <w:noProof/>
+                <w:webHidden/>
+              </w:rPr>
+              <w:fldChar w:fldCharType="begin"/>
+            </w:r>
+            <w:r>
+              <w:rPr>
+                <w:noProof/>
+                <w:webHidden/>
+              </w:rPr>
+              <w:instrText xml:space="preserve"> PAGEREF _Toc152932712 \h </w:instrText>
             </w:r>
             <w:r>
               <w:rPr>
@@ -4933,7 +5703,7 @@
         <w:br/>
       </w:r>
       <w:bookmarkStart w:id="0" w:name="_Toc147231596"/>
-      <w:bookmarkStart w:id="1" w:name="_Toc152576327"/>
+      <w:bookmarkStart w:id="1" w:name="_Toc152932694"/>
       <w:r>
         <w:t>Tarea online DAW0</w:t>
       </w:r>
@@ -5014,7 +5784,7 @@
         <w:pStyle w:val="Ttulo2"/>
       </w:pPr>
       <w:bookmarkStart w:id="2" w:name="_Toc147231597"/>
-      <w:bookmarkStart w:id="3" w:name="_Toc152576328"/>
+      <w:bookmarkStart w:id="3" w:name="_Toc152932695"/>
       <w:r>
         <w:t>Enunciado</w:t>
       </w:r>
@@ -5026,7 +5796,7 @@
         <w:pStyle w:val="Ttulo3"/>
       </w:pPr>
       <w:bookmarkStart w:id="4" w:name="_Toc147231598"/>
-      <w:bookmarkStart w:id="5" w:name="_Toc152576329"/>
+      <w:bookmarkStart w:id="5" w:name="_Toc152932696"/>
       <w:r>
         <w:t>Caso práctico</w:t>
       </w:r>
@@ -5106,6 +5876,7 @@
                             </w:pPr>
                             <w:bookmarkStart w:id="6" w:name="_Toc147504148"/>
                             <w:bookmarkStart w:id="7" w:name="_Toc152525558"/>
+                            <w:bookmarkStart w:id="8" w:name="_Toc152932697"/>
                             <w:r>
                               <w:rPr>
                                 <w:b/>
@@ -5116,6 +5887,7 @@
                             </w:r>
                             <w:bookmarkEnd w:id="6"/>
                             <w:bookmarkEnd w:id="7"/>
+                            <w:bookmarkEnd w:id="8"/>
                             <w:r>
                               <w:rPr>
                                 <w:b/>
@@ -5317,21 +6089,7 @@
                               <w:rPr>
                                 <w:color w:val="385623" w:themeColor="accent6" w:themeShade="80"/>
                               </w:rPr>
-                              <w:t>Herramientas de automatización de tareas en el servidor (</w:t>
-                            </w:r>
-                            <w:proofErr w:type="spellStart"/>
-                            <w:r>
-                              <w:rPr>
-                                <w:color w:val="385623" w:themeColor="accent6" w:themeShade="80"/>
-                              </w:rPr>
-                              <w:t>Ant</w:t>
-                            </w:r>
-                            <w:proofErr w:type="spellEnd"/>
-                            <w:r>
-                              <w:rPr>
-                                <w:color w:val="385623" w:themeColor="accent6" w:themeShade="80"/>
-                              </w:rPr>
-                              <w:t>, etc.).</w:t>
+                              <w:t>Herramientas de automatización de tareas en el servidor (Ant, etc.).</w:t>
                             </w:r>
                           </w:p>
                         </w:txbxContent>
@@ -5370,8 +6128,9 @@
                           <w:color w:val="385623" w:themeColor="accent6" w:themeShade="80"/>
                         </w:rPr>
                       </w:pPr>
-                      <w:bookmarkStart w:id="8" w:name="_Toc147504148"/>
-                      <w:bookmarkStart w:id="9" w:name="_Toc152525558"/>
+                      <w:bookmarkStart w:id="9" w:name="_Toc147504148"/>
+                      <w:bookmarkStart w:id="10" w:name="_Toc152525558"/>
+                      <w:bookmarkStart w:id="11" w:name="_Toc152932697"/>
                       <w:r>
                         <w:rPr>
                           <w:b/>
@@ -5380,8 +6139,9 @@
                         </w:rPr>
                         <w:t>Caso práctico</w:t>
                       </w:r>
-                      <w:bookmarkEnd w:id="8"/>
                       <w:bookmarkEnd w:id="9"/>
+                      <w:bookmarkEnd w:id="10"/>
+                      <w:bookmarkEnd w:id="11"/>
                       <w:r>
                         <w:rPr>
                           <w:b/>
@@ -5583,21 +6343,7 @@
                         <w:rPr>
                           <w:color w:val="385623" w:themeColor="accent6" w:themeShade="80"/>
                         </w:rPr>
-                        <w:t>Herramientas de automatización de tareas en el servidor (</w:t>
-                      </w:r>
-                      <w:proofErr w:type="spellStart"/>
-                      <w:r>
-                        <w:rPr>
-                          <w:color w:val="385623" w:themeColor="accent6" w:themeShade="80"/>
-                        </w:rPr>
-                        <w:t>Ant</w:t>
-                      </w:r>
-                      <w:proofErr w:type="spellEnd"/>
-                      <w:r>
-                        <w:rPr>
-                          <w:color w:val="385623" w:themeColor="accent6" w:themeShade="80"/>
-                        </w:rPr>
-                        <w:t>, etc.).</w:t>
+                        <w:t>Herramientas de automatización de tareas en el servidor (Ant, etc.).</w:t>
                       </w:r>
                     </w:p>
                   </w:txbxContent>
@@ -5627,18 +6373,18 @@
       <w:pPr>
         <w:pStyle w:val="Ttulo3"/>
       </w:pPr>
-      <w:bookmarkStart w:id="10" w:name="_Toc147231599"/>
-      <w:bookmarkStart w:id="11" w:name="_Toc152576330"/>
+      <w:bookmarkStart w:id="12" w:name="_Toc147231599"/>
     </w:p>
     <w:p>
       <w:pPr>
         <w:pStyle w:val="Ttulo3"/>
       </w:pPr>
+      <w:bookmarkStart w:id="13" w:name="_Toc152932698"/>
       <w:r>
         <w:t>¿Qué te pedimos que hagas?</w:t>
       </w:r>
-      <w:bookmarkEnd w:id="10"/>
-      <w:bookmarkEnd w:id="11"/>
+      <w:bookmarkEnd w:id="12"/>
+      <w:bookmarkEnd w:id="13"/>
     </w:p>
     <w:p>
       <w:pPr>
@@ -5813,6 +6559,7 @@
           <w14:ligatures w14:val="none"/>
         </w:rPr>
       </w:pPr>
+      <w:bookmarkStart w:id="14" w:name="_Hlk152932377"/>
       <w:r>
         <w:rPr>
           <w:rFonts w:eastAsia="Times New Roman" w:cstheme="minorHAnsi"/>
@@ -5841,6 +6588,7 @@
         <w:t xml:space="preserve"> 8.</w:t>
       </w:r>
     </w:p>
+    <w:bookmarkEnd w:id="14"/>
     <w:p>
       <w:pPr>
         <w:numPr>
@@ -6152,12 +6900,11 @@
           </mc:Fallback>
         </mc:AlternateContent>
       </w:r>
-      <w:bookmarkStart w:id="12" w:name="_Toc146793664"/>
-      <w:bookmarkStart w:id="13" w:name="_Toc147231600"/>
+      <w:bookmarkStart w:id="15" w:name="_Toc146793664"/>
+      <w:bookmarkStart w:id="16" w:name="_Toc147231600"/>
       <w:r>
         <w:br/>
       </w:r>
-      <w:bookmarkStart w:id="14" w:name="_Toc152576331"/>
       <w:r>
         <w:t xml:space="preserve">Recursos necesarios y </w:t>
       </w:r>
@@ -6168,21 +6915,20 @@
         </w:rPr>
         <w:t>recomendaciones</w:t>
       </w:r>
-      <w:bookmarkEnd w:id="12"/>
-      <w:bookmarkEnd w:id="13"/>
-      <w:bookmarkEnd w:id="14"/>
+      <w:bookmarkEnd w:id="15"/>
+      <w:bookmarkEnd w:id="16"/>
     </w:p>
     <w:p>
       <w:pPr>
         <w:pStyle w:val="Ttulo3"/>
       </w:pPr>
-      <w:bookmarkStart w:id="15" w:name="_Toc147231601"/>
-      <w:bookmarkStart w:id="16" w:name="_Toc152576332"/>
+      <w:bookmarkStart w:id="17" w:name="_Toc147231601"/>
+      <w:bookmarkStart w:id="18" w:name="_Toc152932699"/>
       <w:r>
         <w:t>Recursos necesarios</w:t>
       </w:r>
-      <w:bookmarkEnd w:id="15"/>
-      <w:bookmarkEnd w:id="16"/>
+      <w:bookmarkEnd w:id="17"/>
+      <w:bookmarkEnd w:id="18"/>
     </w:p>
     <w:p/>
     <w:p>
@@ -6279,18 +7025,18 @@
       <w:pPr>
         <w:pStyle w:val="Ttulo3"/>
       </w:pPr>
-      <w:bookmarkStart w:id="17" w:name="_Toc147231602"/>
+      <w:bookmarkStart w:id="19" w:name="_Toc147231602"/>
     </w:p>
     <w:p>
       <w:pPr>
         <w:pStyle w:val="Ttulo3"/>
       </w:pPr>
-      <w:bookmarkStart w:id="18" w:name="_Toc152576333"/>
+      <w:bookmarkStart w:id="20" w:name="_Toc152932700"/>
       <w:r>
         <w:t>Recomendaciones</w:t>
       </w:r>
-      <w:bookmarkEnd w:id="17"/>
-      <w:bookmarkEnd w:id="18"/>
+      <w:bookmarkEnd w:id="19"/>
+      <w:bookmarkEnd w:id="20"/>
     </w:p>
     <w:p>
       <w:pPr>
@@ -6363,13 +7109,13 @@
       <w:r>
         <w:br/>
       </w:r>
-      <w:bookmarkStart w:id="19" w:name="_Toc147231603"/>
-      <w:bookmarkStart w:id="20" w:name="_Toc152576334"/>
+      <w:bookmarkStart w:id="21" w:name="_Toc147231603"/>
+      <w:bookmarkStart w:id="22" w:name="_Toc152932701"/>
       <w:r>
         <w:t>Evaluación de la tarea</w:t>
       </w:r>
-      <w:bookmarkEnd w:id="19"/>
-      <w:bookmarkEnd w:id="20"/>
+      <w:bookmarkEnd w:id="21"/>
+      <w:bookmarkEnd w:id="22"/>
     </w:p>
     <w:p>
       <w:pPr>
@@ -6378,13 +7124,13 @@
       <w:r>
         <w:br/>
       </w:r>
-      <w:bookmarkStart w:id="21" w:name="_Toc147231604"/>
-      <w:bookmarkStart w:id="22" w:name="_Toc152576335"/>
+      <w:bookmarkStart w:id="23" w:name="_Toc147231604"/>
+      <w:bookmarkStart w:id="24" w:name="_Toc152932702"/>
       <w:r>
         <w:t>Criterios de evaluación implicados</w:t>
       </w:r>
-      <w:bookmarkEnd w:id="21"/>
-      <w:bookmarkEnd w:id="22"/>
+      <w:bookmarkEnd w:id="23"/>
+      <w:bookmarkEnd w:id="24"/>
     </w:p>
     <w:p>
       <w:pPr>
@@ -6544,7 +7290,7 @@
       <w:r>
         <w:br/>
       </w:r>
-      <w:bookmarkStart w:id="23" w:name="_Toc147231605"/>
+      <w:bookmarkStart w:id="25" w:name="_Toc147231605"/>
     </w:p>
     <w:p>
       <w:pPr>
@@ -6555,12 +7301,12 @@
       <w:pPr>
         <w:pStyle w:val="Ttulo3"/>
       </w:pPr>
-      <w:bookmarkStart w:id="24" w:name="_Toc152576336"/>
+      <w:bookmarkStart w:id="26" w:name="_Toc152932703"/>
       <w:r>
         <w:t>¿Cómo valoramos y puntuamos tu tarea?</w:t>
       </w:r>
-      <w:bookmarkEnd w:id="23"/>
-      <w:bookmarkEnd w:id="24"/>
+      <w:bookmarkEnd w:id="25"/>
+      <w:bookmarkEnd w:id="26"/>
     </w:p>
     <w:p/>
     <w:tbl>
@@ -7322,16 +8068,261 @@
         <w:lastRenderedPageBreak/>
         <w:br/>
       </w:r>
-      <w:bookmarkStart w:id="25" w:name="_Toc152576337"/>
+      <w:bookmarkStart w:id="27" w:name="_Toc152932704"/>
       <w:r>
         <w:t>Respuestas</w:t>
       </w:r>
-      <w:bookmarkEnd w:id="25"/>
+      <w:bookmarkEnd w:id="27"/>
     </w:p>
     <w:p/>
+    <w:p>
+      <w:pPr>
+        <w:pStyle w:val="Ttulo3"/>
+        <w:numPr>
+          <w:ilvl w:val="0"/>
+          <w:numId w:val="36"/>
+        </w:numPr>
+        <w:rPr>
+          <w:rFonts w:eastAsia="Times New Roman"/>
+          <w:lang w:eastAsia="es-ES"/>
+        </w:rPr>
+      </w:pPr>
+      <w:bookmarkStart w:id="28" w:name="_Toc152932705"/>
+      <w:r>
+        <w:rPr>
+          <w:rFonts w:eastAsia="Times New Roman"/>
+          <w:lang w:eastAsia="es-ES"/>
+        </w:rPr>
+        <w:t>Una aplicación web puede ser desplegada en diferentes servidores web manteniendo su funcionalidad y sin ningún tipo de modificación en su código debido a la especificación servlet 2.2 , ¿cuál es la estructura de directorios que debe tener?</w:t>
+      </w:r>
+      <w:bookmarkEnd w:id="28"/>
+    </w:p>
+    <w:p>
+      <w:pPr>
+        <w:rPr>
+          <w:lang w:eastAsia="es-ES"/>
+        </w:rPr>
+      </w:pPr>
+    </w:p>
+    <w:p>
+      <w:pPr>
+        <w:rPr>
+          <w:lang w:eastAsia="es-ES"/>
+        </w:rPr>
+      </w:pPr>
+    </w:p>
+    <w:p>
+      <w:pPr>
+        <w:pStyle w:val="Ttulo3"/>
+        <w:numPr>
+          <w:ilvl w:val="0"/>
+          <w:numId w:val="36"/>
+        </w:numPr>
+        <w:rPr>
+          <w:lang w:eastAsia="es-ES"/>
+        </w:rPr>
+      </w:pPr>
+      <w:bookmarkStart w:id="29" w:name="_Toc152932706"/>
+      <w:r>
+        <w:rPr>
+          <w:lang w:eastAsia="es-ES"/>
+        </w:rPr>
+        <w:t>Ant se basa en ficheros XML, normalmente configuramos el trabajo a hacer con nuestra aplicación en un fichero llamado build.xml. Indica alguna de las etiquetas con las que podemos formar el contenido de este archivo.</w:t>
+      </w:r>
+      <w:bookmarkEnd w:id="29"/>
+    </w:p>
+    <w:p>
+      <w:pPr>
+        <w:rPr>
+          <w:lang w:eastAsia="es-ES"/>
+        </w:rPr>
+      </w:pPr>
+    </w:p>
+    <w:p>
+      <w:pPr>
+        <w:rPr>
+          <w:lang w:eastAsia="es-ES"/>
+        </w:rPr>
+      </w:pPr>
+    </w:p>
+    <w:p>
+      <w:pPr>
+        <w:pStyle w:val="Ttulo3"/>
+        <w:numPr>
+          <w:ilvl w:val="0"/>
+          <w:numId w:val="36"/>
+        </w:numPr>
+      </w:pPr>
+      <w:bookmarkStart w:id="30" w:name="_Toc152932707"/>
+      <w:r>
+        <w:t>Dispones de una máquina que cuenta con el sistema operativo Ubuntu 18.04 LTS o posterior, recientemente actualizado, en la que está el entorno de red configurado y, además, dispones de conexión a Internet y estás trabajando con la cuenta del usuario root . Indica cada uno de los pasos, y comandos implicados en ellos, para conseguir hacer lo siguiente:</w:t>
+      </w:r>
+      <w:bookmarkEnd w:id="30"/>
+    </w:p>
+    <w:p>
+      <w:pPr>
+        <w:pStyle w:val="Ttulo4"/>
+        <w:numPr>
+          <w:ilvl w:val="1"/>
+          <w:numId w:val="36"/>
+        </w:numPr>
+        <w:rPr>
+          <w:lang w:eastAsia="es-ES"/>
+        </w:rPr>
+      </w:pPr>
+      <w:bookmarkStart w:id="31" w:name="_Toc152932708"/>
+      <w:r>
+        <w:rPr>
+          <w:lang w:eastAsia="es-ES"/>
+        </w:rPr>
+        <w:t>Instalar el JDK 8.</w:t>
+      </w:r>
+      <w:bookmarkEnd w:id="31"/>
+    </w:p>
+    <w:p>
+      <w:pPr>
+        <w:pStyle w:val="Ttulo4"/>
+        <w:numPr>
+          <w:ilvl w:val="1"/>
+          <w:numId w:val="36"/>
+        </w:numPr>
+        <w:rPr>
+          <w:lang w:eastAsia="es-ES"/>
+        </w:rPr>
+      </w:pPr>
+      <w:bookmarkStart w:id="32" w:name="_Toc152932709"/>
+      <w:r>
+        <w:rPr>
+          <w:rFonts w:eastAsia="Times New Roman" w:cstheme="minorHAnsi"/>
+          <w:kern w:val="0"/>
+          <w:lang w:eastAsia="es-ES"/>
+          <w14:ligatures w14:val="none"/>
+        </w:rPr>
+        <w:t xml:space="preserve">Crear usuario para </w:t>
+      </w:r>
+      <w:r>
+        <w:rPr>
+          <w:rFonts w:eastAsia="Times New Roman" w:cstheme="minorHAnsi"/>
+          <w:kern w:val="0"/>
+          <w:lang w:val="en" w:eastAsia="es-ES"/>
+          <w14:ligatures w14:val="none"/>
+        </w:rPr>
+        <w:t>WildFly</w:t>
+      </w:r>
+      <w:r>
+        <w:rPr>
+          <w:rFonts w:eastAsia="Times New Roman" w:cstheme="minorHAnsi"/>
+          <w:kern w:val="0"/>
+          <w:lang w:eastAsia="es-ES"/>
+          <w14:ligatures w14:val="none"/>
+        </w:rPr>
+        <w:t>.</w:t>
+      </w:r>
+      <w:bookmarkEnd w:id="32"/>
+    </w:p>
+    <w:p>
+      <w:pPr>
+        <w:pStyle w:val="Ttulo4"/>
+        <w:numPr>
+          <w:ilvl w:val="1"/>
+          <w:numId w:val="36"/>
+        </w:numPr>
+        <w:rPr>
+          <w:rFonts w:eastAsia="Times New Roman"/>
+          <w:lang w:eastAsia="es-ES"/>
+        </w:rPr>
+      </w:pPr>
+      <w:bookmarkStart w:id="33" w:name="_Toc152932710"/>
+      <w:r>
+        <w:rPr>
+          <w:rFonts w:eastAsia="Times New Roman"/>
+          <w:lang w:eastAsia="es-ES"/>
+        </w:rPr>
+        <w:t>Descargar e instalar WidlFly</w:t>
+      </w:r>
+      <w:r>
+        <w:rPr>
+          <w:rFonts w:eastAsia="Times New Roman"/>
+          <w:lang w:val="en" w:eastAsia="es-ES"/>
+        </w:rPr>
+        <w:t xml:space="preserve"> 19.0.0 Final</w:t>
+      </w:r>
+      <w:r>
+        <w:rPr>
+          <w:rFonts w:eastAsia="Times New Roman"/>
+          <w:lang w:eastAsia="es-ES"/>
+        </w:rPr>
+        <w:t>.</w:t>
+      </w:r>
+      <w:bookmarkEnd w:id="33"/>
+    </w:p>
+    <w:p>
+      <w:pPr>
+        <w:pStyle w:val="Ttulo4"/>
+        <w:numPr>
+          <w:ilvl w:val="1"/>
+          <w:numId w:val="36"/>
+        </w:numPr>
+        <w:rPr>
+          <w:rFonts w:eastAsia="Times New Roman"/>
+          <w:lang w:eastAsia="es-ES"/>
+        </w:rPr>
+      </w:pPr>
+      <w:bookmarkStart w:id="34" w:name="_Toc152932711"/>
+      <w:r>
+        <w:rPr>
+          <w:rFonts w:eastAsia="Times New Roman" w:cstheme="minorHAnsi"/>
+          <w:kern w:val="0"/>
+          <w:lang w:eastAsia="es-ES"/>
+          <w14:ligatures w14:val="none"/>
+        </w:rPr>
+        <w:t>Configurar systemd y el archivo wildfly.conf</w:t>
+      </w:r>
+      <w:r>
+        <w:rPr>
+          <w:rFonts w:eastAsia="Times New Roman" w:cstheme="minorHAnsi"/>
+          <w:kern w:val="0"/>
+          <w:lang w:val="en" w:eastAsia="es-ES"/>
+          <w14:ligatures w14:val="none"/>
+        </w:rPr>
+        <w:t>.</w:t>
+      </w:r>
+      <w:bookmarkEnd w:id="34"/>
+    </w:p>
+    <w:p>
+      <w:pPr>
+        <w:pStyle w:val="Ttulo4"/>
+        <w:numPr>
+          <w:ilvl w:val="1"/>
+          <w:numId w:val="36"/>
+        </w:numPr>
+        <w:rPr>
+          <w:rFonts w:eastAsia="Times New Roman"/>
+          <w:lang w:eastAsia="es-ES"/>
+        </w:rPr>
+      </w:pPr>
+      <w:bookmarkStart w:id="35" w:name="_Toc152932712"/>
+      <w:r>
+        <w:rPr>
+          <w:rFonts w:eastAsia="Times New Roman" w:cstheme="minorHAnsi"/>
+          <w:kern w:val="0"/>
+          <w:lang w:eastAsia="es-ES"/>
+          <w14:ligatures w14:val="none"/>
+        </w:rPr>
+        <w:t>Configurar la autenticación de Wildfly.</w:t>
+      </w:r>
+      <w:bookmarkEnd w:id="35"/>
+    </w:p>
+    <w:p>
+      <w:pPr>
+        <w:rPr>
+          <w:lang w:eastAsia="es-ES"/>
+        </w:rPr>
+      </w:pPr>
+    </w:p>
     <w:sectPr>
-      <w:headerReference w:type="default" r:id="rId9"/>
-      <w:footerReference w:type="default" r:id="rId10"/>
+      <w:headerReference w:type="default" r:id="rId10"/>
+      <w:footerReference w:type="default" r:id="rId11"/>
       <w:pgSz w:w="11906" w:h="16838"/>
       <w:pgMar w:top="720" w:right="720" w:bottom="720" w:left="720" w:header="708" w:footer="708" w:gutter="0"/>
       <w:pgNumType w:start="0"/>
@@ -8148,6 +9139,92 @@
     </w:lvl>
   </w:abstractNum>
   <w:abstractNum w:abstractNumId="6" w15:restartNumberingAfterBreak="0">
+    <w:nsid w:val="216A2454"/>
+    <w:multiLevelType w:val="hybridMultilevel"/>
+    <w:tmpl w:val="D5387EBE"/>
+    <w:lvl w:ilvl="0" w:tplc="0C0A000F">
+      <w:start w:val="1"/>
+      <w:numFmt w:val="decimal"/>
+      <w:lvlText w:val="%1."/>
+      <w:lvlJc w:val="left"/>
+      <w:pPr>
+        <w:ind w:left="360" w:hanging="360"/>
+      </w:pPr>
+    </w:lvl>
+    <w:lvl w:ilvl="1" w:tplc="0C0A000F">
+      <w:start w:val="1"/>
+      <w:numFmt w:val="decimal"/>
+      <w:lvlText w:val="%2."/>
+      <w:lvlJc w:val="left"/>
+      <w:pPr>
+        <w:ind w:left="1080" w:hanging="360"/>
+      </w:pPr>
+    </w:lvl>
+    <w:lvl w:ilvl="2" w:tplc="0C0A001B" w:tentative="1">
+      <w:start w:val="1"/>
+      <w:numFmt w:val="lowerRoman"/>
+      <w:lvlText w:val="%3."/>
+      <w:lvlJc w:val="right"/>
+      <w:pPr>
+        <w:ind w:left="1800" w:hanging="180"/>
+      </w:pPr>
+    </w:lvl>
+    <w:lvl w:ilvl="3" w:tplc="0C0A000F" w:tentative="1">
+      <w:start w:val="1"/>
+      <w:numFmt w:val="decimal"/>
+      <w:lvlText w:val="%4."/>
+      <w:lvlJc w:val="left"/>
+      <w:pPr>
+        <w:ind w:left="2520" w:hanging="360"/>
+      </w:pPr>
+    </w:lvl>
+    <w:lvl w:ilvl="4" w:tplc="0C0A0019" w:tentative="1">
+      <w:start w:val="1"/>
+      <w:numFmt w:val="lowerLetter"/>
+      <w:lvlText w:val="%5."/>
+      <w:lvlJc w:val="left"/>
+      <w:pPr>
+        <w:ind w:left="3240" w:hanging="360"/>
+      </w:pPr>
+    </w:lvl>
+    <w:lvl w:ilvl="5" w:tplc="0C0A001B" w:tentative="1">
+      <w:start w:val="1"/>
+      <w:numFmt w:val="lowerRoman"/>
+      <w:lvlText w:val="%6."/>
+      <w:lvlJc w:val="right"/>
+      <w:pPr>
+        <w:ind w:left="3960" w:hanging="180"/>
+      </w:pPr>
+    </w:lvl>
+    <w:lvl w:ilvl="6" w:tplc="0C0A000F" w:tentative="1">
+      <w:start w:val="1"/>
+      <w:numFmt w:val="decimal"/>
+      <w:lvlText w:val="%7."/>
+      <w:lvlJc w:val="left"/>
+      <w:pPr>
+        <w:ind w:left="4680" w:hanging="360"/>
+      </w:pPr>
+    </w:lvl>
+    <w:lvl w:ilvl="7" w:tplc="0C0A0019" w:tentative="1">
+      <w:start w:val="1"/>
+      <w:numFmt w:val="lowerLetter"/>
+      <w:lvlText w:val="%8."/>
+      <w:lvlJc w:val="left"/>
+      <w:pPr>
+        <w:ind w:left="5400" w:hanging="360"/>
+      </w:pPr>
+    </w:lvl>
+    <w:lvl w:ilvl="8" w:tplc="0C0A001B" w:tentative="1">
+      <w:start w:val="1"/>
+      <w:numFmt w:val="lowerRoman"/>
+      <w:lvlText w:val="%9."/>
+      <w:lvlJc w:val="right"/>
+      <w:pPr>
+        <w:ind w:left="6120" w:hanging="180"/>
+      </w:pPr>
+    </w:lvl>
+  </w:abstractNum>
+  <w:abstractNum w:abstractNumId="7" w15:restartNumberingAfterBreak="0">
     <w:nsid w:val="268451A3"/>
     <w:multiLevelType w:val="hybridMultilevel"/>
     <w:tmpl w:val="543C1956"/>
@@ -8236,7 +9313,7 @@
       </w:pPr>
     </w:lvl>
   </w:abstractNum>
-  <w:abstractNum w:abstractNumId="7" w15:restartNumberingAfterBreak="0">
+  <w:abstractNum w:abstractNumId="8" w15:restartNumberingAfterBreak="0">
     <w:nsid w:val="2AA419EC"/>
     <w:multiLevelType w:val="hybridMultilevel"/>
     <w:tmpl w:val="D76E44D4"/>
@@ -8322,7 +9399,7 @@
       </w:pPr>
     </w:lvl>
   </w:abstractNum>
-  <w:abstractNum w:abstractNumId="8" w15:restartNumberingAfterBreak="0">
+  <w:abstractNum w:abstractNumId="9" w15:restartNumberingAfterBreak="0">
     <w:nsid w:val="2CB12ED2"/>
     <w:multiLevelType w:val="hybridMultilevel"/>
     <w:tmpl w:val="BAA4C064"/>
@@ -8411,7 +9488,7 @@
       </w:pPr>
     </w:lvl>
   </w:abstractNum>
-  <w:abstractNum w:abstractNumId="9" w15:restartNumberingAfterBreak="0">
+  <w:abstractNum w:abstractNumId="10" w15:restartNumberingAfterBreak="0">
     <w:nsid w:val="2F505CD7"/>
     <w:multiLevelType w:val="multilevel"/>
     <w:tmpl w:val="C972D6F0"/>
@@ -8560,7 +9637,7 @@
       </w:rPr>
     </w:lvl>
   </w:abstractNum>
-  <w:abstractNum w:abstractNumId="10" w15:restartNumberingAfterBreak="0">
+  <w:abstractNum w:abstractNumId="11" w15:restartNumberingAfterBreak="0">
     <w:nsid w:val="30A72EB0"/>
     <w:multiLevelType w:val="hybridMultilevel"/>
     <w:tmpl w:val="A90253E4"/>
@@ -8646,7 +9723,7 @@
       </w:pPr>
     </w:lvl>
   </w:abstractNum>
-  <w:abstractNum w:abstractNumId="11" w15:restartNumberingAfterBreak="0">
+  <w:abstractNum w:abstractNumId="12" w15:restartNumberingAfterBreak="0">
     <w:nsid w:val="327F7297"/>
     <w:multiLevelType w:val="hybridMultilevel"/>
     <w:tmpl w:val="CF742ADA"/>
@@ -8732,7 +9809,7 @@
       </w:pPr>
     </w:lvl>
   </w:abstractNum>
-  <w:abstractNum w:abstractNumId="12" w15:restartNumberingAfterBreak="0">
+  <w:abstractNum w:abstractNumId="13" w15:restartNumberingAfterBreak="0">
     <w:nsid w:val="33B2750F"/>
     <w:multiLevelType w:val="hybridMultilevel"/>
     <w:tmpl w:val="1B4ED128"/>
@@ -8818,7 +9895,7 @@
       </w:pPr>
     </w:lvl>
   </w:abstractNum>
-  <w:abstractNum w:abstractNumId="13" w15:restartNumberingAfterBreak="0">
+  <w:abstractNum w:abstractNumId="14" w15:restartNumberingAfterBreak="0">
     <w:nsid w:val="33B8656F"/>
     <w:multiLevelType w:val="hybridMultilevel"/>
     <w:tmpl w:val="843C5E30"/>
@@ -8904,7 +9981,7 @@
       </w:pPr>
     </w:lvl>
   </w:abstractNum>
-  <w:abstractNum w:abstractNumId="14" w15:restartNumberingAfterBreak="0">
+  <w:abstractNum w:abstractNumId="15" w15:restartNumberingAfterBreak="0">
     <w:nsid w:val="361330A8"/>
     <w:multiLevelType w:val="multilevel"/>
     <w:tmpl w:val="9DDA54B0"/>
@@ -9017,7 +10094,7 @@
       </w:pPr>
     </w:lvl>
   </w:abstractNum>
-  <w:abstractNum w:abstractNumId="15" w15:restartNumberingAfterBreak="0">
+  <w:abstractNum w:abstractNumId="16" w15:restartNumberingAfterBreak="0">
     <w:nsid w:val="36ED7194"/>
     <w:multiLevelType w:val="hybridMultilevel"/>
     <w:tmpl w:val="29481E42"/>
@@ -9130,7 +10207,7 @@
       </w:rPr>
     </w:lvl>
   </w:abstractNum>
-  <w:abstractNum w:abstractNumId="16" w15:restartNumberingAfterBreak="0">
+  <w:abstractNum w:abstractNumId="17" w15:restartNumberingAfterBreak="0">
     <w:nsid w:val="374D3744"/>
     <w:multiLevelType w:val="hybridMultilevel"/>
     <w:tmpl w:val="12604DF2"/>
@@ -9216,7 +10293,7 @@
       </w:pPr>
     </w:lvl>
   </w:abstractNum>
-  <w:abstractNum w:abstractNumId="17" w15:restartNumberingAfterBreak="0">
+  <w:abstractNum w:abstractNumId="18" w15:restartNumberingAfterBreak="0">
     <w:nsid w:val="39BA5B9B"/>
     <w:multiLevelType w:val="hybridMultilevel"/>
     <w:tmpl w:val="761816CC"/>
@@ -9302,7 +10379,7 @@
       </w:pPr>
     </w:lvl>
   </w:abstractNum>
-  <w:abstractNum w:abstractNumId="18" w15:restartNumberingAfterBreak="0">
+  <w:abstractNum w:abstractNumId="19" w15:restartNumberingAfterBreak="0">
     <w:nsid w:val="3E515841"/>
     <w:multiLevelType w:val="multilevel"/>
     <w:tmpl w:val="94AACFD0"/>
@@ -9451,7 +10528,7 @@
       </w:rPr>
     </w:lvl>
   </w:abstractNum>
-  <w:abstractNum w:abstractNumId="19" w15:restartNumberingAfterBreak="0">
+  <w:abstractNum w:abstractNumId="20" w15:restartNumberingAfterBreak="0">
     <w:nsid w:val="3EB30DAC"/>
     <w:multiLevelType w:val="hybridMultilevel"/>
     <w:tmpl w:val="55286F5E"/>
@@ -9537,7 +10614,7 @@
       </w:pPr>
     </w:lvl>
   </w:abstractNum>
-  <w:abstractNum w:abstractNumId="20" w15:restartNumberingAfterBreak="0">
+  <w:abstractNum w:abstractNumId="21" w15:restartNumberingAfterBreak="0">
     <w:nsid w:val="3EC2570F"/>
     <w:multiLevelType w:val="hybridMultilevel"/>
     <w:tmpl w:val="38940F6E"/>
@@ -9650,7 +10727,7 @@
       </w:rPr>
     </w:lvl>
   </w:abstractNum>
-  <w:abstractNum w:abstractNumId="21" w15:restartNumberingAfterBreak="0">
+  <w:abstractNum w:abstractNumId="22" w15:restartNumberingAfterBreak="0">
     <w:nsid w:val="43501BDA"/>
     <w:multiLevelType w:val="hybridMultilevel"/>
     <w:tmpl w:val="41CCB9E8"/>
@@ -9736,7 +10813,7 @@
       </w:pPr>
     </w:lvl>
   </w:abstractNum>
-  <w:abstractNum w:abstractNumId="22" w15:restartNumberingAfterBreak="0">
+  <w:abstractNum w:abstractNumId="23" w15:restartNumberingAfterBreak="0">
     <w:nsid w:val="464A4179"/>
     <w:multiLevelType w:val="hybridMultilevel"/>
     <w:tmpl w:val="E52A2464"/>
@@ -9849,7 +10926,7 @@
       </w:rPr>
     </w:lvl>
   </w:abstractNum>
-  <w:abstractNum w:abstractNumId="23" w15:restartNumberingAfterBreak="0">
+  <w:abstractNum w:abstractNumId="24" w15:restartNumberingAfterBreak="0">
     <w:nsid w:val="47F70D14"/>
     <w:multiLevelType w:val="hybridMultilevel"/>
     <w:tmpl w:val="CDF2407A"/>
@@ -9935,7 +11012,7 @@
       </w:pPr>
     </w:lvl>
   </w:abstractNum>
-  <w:abstractNum w:abstractNumId="24" w15:restartNumberingAfterBreak="0">
+  <w:abstractNum w:abstractNumId="25" w15:restartNumberingAfterBreak="0">
     <w:nsid w:val="59FB4B82"/>
     <w:multiLevelType w:val="hybridMultilevel"/>
     <w:tmpl w:val="DA7C8A7A"/>
@@ -10048,7 +11125,7 @@
       </w:rPr>
     </w:lvl>
   </w:abstractNum>
-  <w:abstractNum w:abstractNumId="25" w15:restartNumberingAfterBreak="0">
+  <w:abstractNum w:abstractNumId="26" w15:restartNumberingAfterBreak="0">
     <w:nsid w:val="5BD378B1"/>
     <w:multiLevelType w:val="hybridMultilevel"/>
     <w:tmpl w:val="E586E948"/>
@@ -10161,7 +11238,7 @@
       </w:rPr>
     </w:lvl>
   </w:abstractNum>
-  <w:abstractNum w:abstractNumId="26" w15:restartNumberingAfterBreak="0">
+  <w:abstractNum w:abstractNumId="27" w15:restartNumberingAfterBreak="0">
     <w:nsid w:val="5F1E533C"/>
     <w:multiLevelType w:val="hybridMultilevel"/>
     <w:tmpl w:val="7C9CF5F0"/>
@@ -10274,7 +11351,7 @@
       </w:rPr>
     </w:lvl>
   </w:abstractNum>
-  <w:abstractNum w:abstractNumId="27" w15:restartNumberingAfterBreak="0">
+  <w:abstractNum w:abstractNumId="28" w15:restartNumberingAfterBreak="0">
     <w:nsid w:val="5F657239"/>
     <w:multiLevelType w:val="hybridMultilevel"/>
     <w:tmpl w:val="FA1251A0"/>
@@ -10360,7 +11437,7 @@
       </w:pPr>
     </w:lvl>
   </w:abstractNum>
-  <w:abstractNum w:abstractNumId="28" w15:restartNumberingAfterBreak="0">
+  <w:abstractNum w:abstractNumId="29" w15:restartNumberingAfterBreak="0">
     <w:nsid w:val="612F1E3D"/>
     <w:multiLevelType w:val="hybridMultilevel"/>
     <w:tmpl w:val="8812AFAE"/>
@@ -10449,7 +11526,7 @@
       </w:pPr>
     </w:lvl>
   </w:abstractNum>
-  <w:abstractNum w:abstractNumId="29" w15:restartNumberingAfterBreak="0">
+  <w:abstractNum w:abstractNumId="30" w15:restartNumberingAfterBreak="0">
     <w:nsid w:val="61C62CA6"/>
     <w:multiLevelType w:val="hybridMultilevel"/>
     <w:tmpl w:val="209EA268"/>
@@ -10562,7 +11639,7 @@
       </w:rPr>
     </w:lvl>
   </w:abstractNum>
-  <w:abstractNum w:abstractNumId="30" w15:restartNumberingAfterBreak="0">
+  <w:abstractNum w:abstractNumId="31" w15:restartNumberingAfterBreak="0">
     <w:nsid w:val="638645A9"/>
     <w:multiLevelType w:val="hybridMultilevel"/>
     <w:tmpl w:val="2F149300"/>
@@ -10648,7 +11725,7 @@
       </w:pPr>
     </w:lvl>
   </w:abstractNum>
-  <w:abstractNum w:abstractNumId="31" w15:restartNumberingAfterBreak="0">
+  <w:abstractNum w:abstractNumId="32" w15:restartNumberingAfterBreak="0">
     <w:nsid w:val="657D2CBD"/>
     <w:multiLevelType w:val="hybridMultilevel"/>
     <w:tmpl w:val="39D610D8"/>
@@ -10761,7 +11838,7 @@
       </w:rPr>
     </w:lvl>
   </w:abstractNum>
-  <w:abstractNum w:abstractNumId="32" w15:restartNumberingAfterBreak="0">
+  <w:abstractNum w:abstractNumId="33" w15:restartNumberingAfterBreak="0">
     <w:nsid w:val="67D77D47"/>
     <w:multiLevelType w:val="multilevel"/>
     <w:tmpl w:val="61520CD8"/>
@@ -10874,7 +11951,7 @@
       </w:rPr>
     </w:lvl>
   </w:abstractNum>
-  <w:abstractNum w:abstractNumId="33" w15:restartNumberingAfterBreak="0">
+  <w:abstractNum w:abstractNumId="34" w15:restartNumberingAfterBreak="0">
     <w:nsid w:val="7A706E98"/>
     <w:multiLevelType w:val="hybridMultilevel"/>
     <w:tmpl w:val="58AC3588"/>
@@ -10960,7 +12037,7 @@
       </w:pPr>
     </w:lvl>
   </w:abstractNum>
-  <w:abstractNum w:abstractNumId="34" w15:restartNumberingAfterBreak="0">
+  <w:abstractNum w:abstractNumId="35" w15:restartNumberingAfterBreak="0">
     <w:nsid w:val="7CAD3FBE"/>
     <w:multiLevelType w:val="hybridMultilevel"/>
     <w:tmpl w:val="FA1251A0"/>
@@ -11047,49 +12124,49 @@
     </w:lvl>
   </w:abstractNum>
   <w:num w:numId="1" w16cid:durableId="204101466">
-    <w:abstractNumId w:val="29"/>
+    <w:abstractNumId w:val="30"/>
   </w:num>
   <w:num w:numId="2" w16cid:durableId="423915377">
     <w:abstractNumId w:val="0"/>
   </w:num>
   <w:num w:numId="3" w16cid:durableId="734553400">
-    <w:abstractNumId w:val="26"/>
+    <w:abstractNumId w:val="27"/>
   </w:num>
   <w:num w:numId="4" w16cid:durableId="767774836">
+    <w:abstractNumId w:val="8"/>
+  </w:num>
+  <w:num w:numId="5" w16cid:durableId="1814446984">
+    <w:abstractNumId w:val="33"/>
+  </w:num>
+  <w:num w:numId="6" w16cid:durableId="949894404">
+    <w:abstractNumId w:val="34"/>
+  </w:num>
+  <w:num w:numId="7" w16cid:durableId="2081250174">
+    <w:abstractNumId w:val="21"/>
+  </w:num>
+  <w:num w:numId="8" w16cid:durableId="349182858">
+    <w:abstractNumId w:val="16"/>
+  </w:num>
+  <w:num w:numId="9" w16cid:durableId="430853403">
+    <w:abstractNumId w:val="18"/>
+  </w:num>
+  <w:num w:numId="10" w16cid:durableId="392047989">
     <w:abstractNumId w:val="7"/>
   </w:num>
-  <w:num w:numId="5" w16cid:durableId="1814446984">
-    <w:abstractNumId w:val="32"/>
-  </w:num>
-  <w:num w:numId="6" w16cid:durableId="949894404">
-    <w:abstractNumId w:val="33"/>
-  </w:num>
-  <w:num w:numId="7" w16cid:durableId="2081250174">
-    <w:abstractNumId w:val="20"/>
-  </w:num>
-  <w:num w:numId="8" w16cid:durableId="349182858">
-    <w:abstractNumId w:val="15"/>
-  </w:num>
-  <w:num w:numId="9" w16cid:durableId="430853403">
-    <w:abstractNumId w:val="17"/>
-  </w:num>
-  <w:num w:numId="10" w16cid:durableId="392047989">
-    <w:abstractNumId w:val="6"/>
-  </w:num>
   <w:num w:numId="11" w16cid:durableId="561715275">
-    <w:abstractNumId w:val="11"/>
+    <w:abstractNumId w:val="12"/>
   </w:num>
   <w:num w:numId="12" w16cid:durableId="790244218">
-    <w:abstractNumId w:val="21"/>
+    <w:abstractNumId w:val="22"/>
   </w:num>
   <w:num w:numId="13" w16cid:durableId="513416985">
-    <w:abstractNumId w:val="34"/>
+    <w:abstractNumId w:val="35"/>
   </w:num>
   <w:num w:numId="14" w16cid:durableId="1661156998">
-    <w:abstractNumId w:val="30"/>
+    <w:abstractNumId w:val="31"/>
   </w:num>
   <w:num w:numId="15" w16cid:durableId="1504203602">
-    <w:abstractNumId w:val="12"/>
+    <w:abstractNumId w:val="13"/>
   </w:num>
   <w:num w:numId="16" w16cid:durableId="440146595">
     <w:abstractNumId w:val="1"/>
@@ -11098,49 +12175,49 @@
     <w:abstractNumId w:val="3"/>
   </w:num>
   <w:num w:numId="18" w16cid:durableId="1232542700">
-    <w:abstractNumId w:val="24"/>
+    <w:abstractNumId w:val="25"/>
   </w:num>
   <w:num w:numId="19" w16cid:durableId="1555770495">
-    <w:abstractNumId w:val="22"/>
+    <w:abstractNumId w:val="23"/>
   </w:num>
   <w:num w:numId="20" w16cid:durableId="170147400">
     <w:abstractNumId w:val="5"/>
   </w:num>
   <w:num w:numId="21" w16cid:durableId="2098286194">
-    <w:abstractNumId w:val="16"/>
+    <w:abstractNumId w:val="17"/>
   </w:num>
   <w:num w:numId="22" w16cid:durableId="368073014">
-    <w:abstractNumId w:val="13"/>
+    <w:abstractNumId w:val="14"/>
   </w:num>
   <w:num w:numId="23" w16cid:durableId="242305626">
-    <w:abstractNumId w:val="8"/>
+    <w:abstractNumId w:val="9"/>
   </w:num>
   <w:num w:numId="24" w16cid:durableId="248857605">
-    <w:abstractNumId w:val="10"/>
+    <w:abstractNumId w:val="11"/>
   </w:num>
   <w:num w:numId="25" w16cid:durableId="682124523">
-    <w:abstractNumId w:val="25"/>
+    <w:abstractNumId w:val="26"/>
   </w:num>
   <w:num w:numId="26" w16cid:durableId="945119236">
-    <w:abstractNumId w:val="23"/>
+    <w:abstractNumId w:val="24"/>
   </w:num>
   <w:num w:numId="27" w16cid:durableId="876426006">
-    <w:abstractNumId w:val="27"/>
+    <w:abstractNumId w:val="28"/>
   </w:num>
   <w:num w:numId="28" w16cid:durableId="265650069">
-    <w:abstractNumId w:val="19"/>
+    <w:abstractNumId w:val="20"/>
   </w:num>
   <w:num w:numId="29" w16cid:durableId="1378431374">
-    <w:abstractNumId w:val="28"/>
+    <w:abstractNumId w:val="29"/>
   </w:num>
   <w:num w:numId="30" w16cid:durableId="2095006486">
-    <w:abstractNumId w:val="31"/>
+    <w:abstractNumId w:val="32"/>
   </w:num>
   <w:num w:numId="31" w16cid:durableId="764762172">
-    <w:abstractNumId w:val="14"/>
+    <w:abstractNumId w:val="15"/>
   </w:num>
   <w:num w:numId="32" w16cid:durableId="512884897">
-    <w:abstractNumId w:val="9"/>
+    <w:abstractNumId w:val="10"/>
   </w:num>
   <w:num w:numId="33" w16cid:durableId="878707116">
     <w:abstractNumId w:val="2"/>
@@ -11149,7 +12226,10 @@
     <w:abstractNumId w:val="4"/>
   </w:num>
   <w:num w:numId="35" w16cid:durableId="133958781">
-    <w:abstractNumId w:val="18"/>
+    <w:abstractNumId w:val="19"/>
+  </w:num>
+  <w:num w:numId="36" w16cid:durableId="395275535">
+    <w:abstractNumId w:val="6"/>
   </w:num>
   <w:numIdMacAtCleanup w:val="10"/>
 </w:numbering>

</xml_diff>